<commit_message>
histogram of certain parts of statistics
</commit_message>
<xml_diff>
--- a/Documentation/Week9.docx
+++ b/Documentation/Week9.docx
@@ -115,14 +115,28 @@
         <w:rPr>
           <w:rFonts w:ascii="Times New Roman" w:hAnsi="Times New Roman" w:cs="Times New Roman"/>
         </w:rPr>
-        <w:t>For Kaya’s grant, we need statistics to claim what we have analyzed, and what portion did we find accurate vs not accurate.</w:t>
-      </w:r>
-    </w:p>
-    <w:p>
-      <w:pPr>
+        <w:t xml:space="preserve">For Kaya’s grant, we need statistics to claim what we have analyzed, and what portion did we find accurate </w:t>
+      </w:r>
+      <w:proofErr w:type="spellStart"/>
+      <w:r>
         <w:rPr>
           <w:rFonts w:ascii="Times New Roman" w:hAnsi="Times New Roman" w:cs="Times New Roman"/>
         </w:rPr>
+        <w:t>vs</w:t>
+      </w:r>
+      <w:proofErr w:type="spellEnd"/>
+      <w:r>
+        <w:rPr>
+          <w:rFonts w:ascii="Times New Roman" w:hAnsi="Times New Roman" w:cs="Times New Roman"/>
+        </w:rPr>
+        <w:t xml:space="preserve"> not accurate.</w:t>
+      </w:r>
+    </w:p>
+    <w:p>
+      <w:pPr>
+        <w:rPr>
+          <w:rFonts w:ascii="Times New Roman" w:hAnsi="Times New Roman" w:cs="Times New Roman"/>
+        </w:rPr>
       </w:pPr>
     </w:p>
     <w:p>
@@ -132,7 +146,15 @@
     </w:p>
     <w:p>
       <w:r>
-        <w:t>(%, duration, count)</w:t>
+        <w:t xml:space="preserve">(%, </w:t>
+      </w:r>
+      <w:proofErr w:type="gramStart"/>
+      <w:r>
+        <w:t>duration</w:t>
+      </w:r>
+      <w:proofErr w:type="gramEnd"/>
+      <w:r>
+        <w:t>, count)</w:t>
       </w:r>
     </w:p>
     <w:p>
@@ -156,18 +178,39 @@
         </w:numPr>
       </w:pPr>
       <w:r>
-        <w:t>Episodes above Max Duration Threshold (xVals)</w:t>
+        <w:t>Episodes above Max Duration Threshold (</w:t>
+      </w:r>
+      <w:proofErr w:type="spellStart"/>
+      <w:r>
+        <w:t>xVals</w:t>
+      </w:r>
+      <w:proofErr w:type="spellEnd"/>
+      <w:r>
+        <w:t>)</w:t>
       </w:r>
     </w:p>
     <w:p/>
     <w:p>
       <w:r>
-        <w:t>How much audio data did I cover (categorized)</w:t>
-      </w:r>
-    </w:p>
-    <w:p>
-      <w:r>
-        <w:t xml:space="preserve">(duration) </w:t>
+        <w:t>How much audio data did I cover (categorized</w:t>
+      </w:r>
+      <w:proofErr w:type="gramStart"/>
+      <w:r>
+        <w:t>)</w:t>
+      </w:r>
+      <w:proofErr w:type="gramEnd"/>
+    </w:p>
+    <w:p>
+      <w:r>
+        <w:t>(</w:t>
+      </w:r>
+      <w:proofErr w:type="gramStart"/>
+      <w:r>
+        <w:t>duration</w:t>
+      </w:r>
+      <w:proofErr w:type="gramEnd"/>
+      <w:r>
+        <w:t xml:space="preserve">) </w:t>
       </w:r>
     </w:p>
     <w:p/>
@@ -187,8 +230,6 @@
       <w:r>
         <w:t>Weighted average of accuracy after max threshold</w:t>
       </w:r>
-      <w:bookmarkStart w:id="0" w:name="_GoBack"/>
-      <w:bookmarkEnd w:id="0"/>
     </w:p>
     <w:p/>
     <w:p/>
@@ -207,9 +248,11 @@
     </w:p>
     <w:p/>
     <w:p>
+      <w:proofErr w:type="spellStart"/>
       <w:r>
         <w:t>DensityAnalyze</w:t>
       </w:r>
+      <w:proofErr w:type="spellEnd"/>
     </w:p>
     <w:p>
       <w:pPr>
@@ -219,8 +262,26 @@
           <w:numId w:val="4"/>
         </w:numPr>
       </w:pPr>
-      <w:r>
-        <w:t>Dataframe structure and what each component means in processfile()</w:t>
+      <w:proofErr w:type="spellStart"/>
+      <w:r>
+        <w:t>Dataframe</w:t>
+      </w:r>
+      <w:proofErr w:type="spellEnd"/>
+      <w:r>
+        <w:t xml:space="preserve"> structure and what each component means in </w:t>
+      </w:r>
+      <w:proofErr w:type="spellStart"/>
+      <w:proofErr w:type="gramStart"/>
+      <w:r>
+        <w:t>processfile</w:t>
+      </w:r>
+      <w:proofErr w:type="spellEnd"/>
+      <w:r>
+        <w:t>(</w:t>
+      </w:r>
+      <w:proofErr w:type="gramEnd"/>
+      <w:r>
+        <w:t>)</w:t>
       </w:r>
     </w:p>
     <w:p>
@@ -334,6 +395,84 @@
       <w:r>
         <w:t>Episode Duration above Max Threshold -&gt; Actual Duration Analyzed -&gt; The total duration of all episodes that I analyzed that passes the maximum duration of a vocalization</w:t>
       </w:r>
+    </w:p>
+    <w:p>
+      <w:pPr>
+        <w:pStyle w:val="ListParagraph"/>
+        <w:numPr>
+          <w:ilvl w:val="0"/>
+          <w:numId w:val="4"/>
+        </w:numPr>
+      </w:pPr>
+      <w:r>
+        <w:t xml:space="preserve">Method </w:t>
+      </w:r>
+      <w:proofErr w:type="gramStart"/>
+      <w:r>
+        <w:t>execute1(</w:t>
+      </w:r>
+      <w:proofErr w:type="gramEnd"/>
+      <w:r>
+        <w:t>max) and get()</w:t>
+      </w:r>
+    </w:p>
+    <w:p>
+      <w:pPr>
+        <w:pStyle w:val="ListParagraph"/>
+        <w:numPr>
+          <w:ilvl w:val="1"/>
+          <w:numId w:val="4"/>
+        </w:numPr>
+      </w:pPr>
+      <w:r>
+        <w:t xml:space="preserve">Calculates weighted average of accuracy </w:t>
+      </w:r>
+      <w:proofErr w:type="spellStart"/>
+      <w:r>
+        <w:t>vs</w:t>
+      </w:r>
+      <w:proofErr w:type="spellEnd"/>
+      <w:r>
+        <w:t xml:space="preserve"> max vocalization duration. Performs calculation based on adding all occurrences of categorization above the max threshold and multiples the corresponding occurrence / total * density at a certain x val. The total accuracy is the summation of all these.</w:t>
+      </w:r>
+    </w:p>
+    <w:p>
+      <w:pPr>
+        <w:pStyle w:val="ListParagraph"/>
+        <w:numPr>
+          <w:ilvl w:val="0"/>
+          <w:numId w:val="4"/>
+        </w:numPr>
+      </w:pPr>
+      <w:proofErr w:type="gramStart"/>
+      <w:r>
+        <w:t>Plot(</w:t>
+      </w:r>
+      <w:proofErr w:type="spellStart"/>
+      <w:proofErr w:type="gramEnd"/>
+      <w:r>
+        <w:t>df</w:t>
+      </w:r>
+      <w:proofErr w:type="spellEnd"/>
+      <w:r>
+        <w:t xml:space="preserve">) </w:t>
+      </w:r>
+    </w:p>
+    <w:p>
+      <w:pPr>
+        <w:pStyle w:val="ListParagraph"/>
+        <w:numPr>
+          <w:ilvl w:val="1"/>
+          <w:numId w:val="4"/>
+        </w:numPr>
+      </w:pPr>
+      <w:r>
+        <w:t>You can choose which ones to make a histogram</w:t>
+      </w:r>
+    </w:p>
+    <w:p>
+      <w:bookmarkStart w:id="0" w:name="_GoBack"/>
+      <w:bookmarkEnd w:id="0"/>
     </w:p>
     <w:p/>
     <w:p/>

</xml_diff>